<commit_message>
update the notes for python and pandas
</commit_message>
<xml_diff>
--- a/python/something_about_python.docx
+++ b/python/something_about_python.docx
@@ -702,7 +702,7 @@
     <w:p>
       <w:pPr>
         <w:rPr>
-          <w:rFonts w:ascii="Times" w:eastAsia="Times New Roman" w:hAnsi="Times" w:cs="Times New Roman" w:hint="eastAsia"/>
+          <w:rFonts w:ascii="Times" w:eastAsia="Times New Roman" w:hAnsi="Times" w:cs="Times New Roman"/>
           <w:kern w:val="0"/>
           <w:sz w:val="20"/>
           <w:szCs w:val="20"/>
@@ -826,8 +826,6 @@
         </w:rPr>
         <w:t>查看某个元素是否存在于字典中</w:t>
       </w:r>
-      <w:bookmarkStart w:id="0" w:name="_GoBack"/>
-      <w:bookmarkEnd w:id="0"/>
     </w:p>
     <w:p>
       <w:pPr>
@@ -29775,6 +29773,77 @@
                 <w:shd w:val="clear" w:color="auto" w:fill="FFFFFF"/>
               </w:rPr>
             </w:pPr>
+          </w:p>
+          <w:p>
+            <w:pPr>
+              <w:rPr>
+                <w:rFonts w:ascii="微软雅黑" w:eastAsia="微软雅黑" w:hAnsi="微软雅黑" w:cs="Times New Roman"/>
+                <w:color w:val="2E2E2E"/>
+                <w:kern w:val="0"/>
+                <w:sz w:val="23"/>
+                <w:szCs w:val="23"/>
+                <w:shd w:val="clear" w:color="auto" w:fill="FFFFFF"/>
+              </w:rPr>
+            </w:pPr>
+          </w:p>
+          <w:p>
+            <w:pPr>
+              <w:rPr>
+                <w:rFonts w:ascii="微软雅黑" w:eastAsia="微软雅黑" w:hAnsi="微软雅黑" w:cs="Times New Roman" w:hint="eastAsia"/>
+                <w:color w:val="2E2E2E"/>
+                <w:kern w:val="0"/>
+                <w:sz w:val="23"/>
+                <w:szCs w:val="23"/>
+                <w:shd w:val="clear" w:color="auto" w:fill="FFFFFF"/>
+              </w:rPr>
+            </w:pPr>
+            <w:r>
+              <w:rPr>
+                <w:rFonts w:ascii="微软雅黑" w:eastAsia="微软雅黑" w:hAnsi="微软雅黑" w:cs="Times New Roman" w:hint="eastAsia"/>
+                <w:color w:val="2E2E2E"/>
+                <w:kern w:val="0"/>
+                <w:sz w:val="23"/>
+                <w:szCs w:val="23"/>
+                <w:shd w:val="clear" w:color="auto" w:fill="FFFFFF"/>
+              </w:rPr>
+              <w:t>关于</w:t>
+            </w:r>
+            <w:r>
+              <w:rPr>
+                <w:rFonts w:ascii="微软雅黑" w:eastAsia="微软雅黑" w:hAnsi="微软雅黑" w:cs="Times New Roman"/>
+                <w:color w:val="2E2E2E"/>
+                <w:kern w:val="0"/>
+                <w:sz w:val="23"/>
+                <w:szCs w:val="23"/>
+                <w:shd w:val="clear" w:color="auto" w:fill="FFFFFF"/>
+              </w:rPr>
+              <w:t xml:space="preserve">flask </w:t>
+            </w:r>
+            <w:r>
+              <w:rPr>
+                <w:rFonts w:ascii="微软雅黑" w:eastAsia="微软雅黑" w:hAnsi="微软雅黑" w:cs="Times New Roman" w:hint="eastAsia"/>
+                <w:color w:val="2E2E2E"/>
+                <w:kern w:val="0"/>
+                <w:sz w:val="23"/>
+                <w:szCs w:val="23"/>
+                <w:shd w:val="clear" w:color="auto" w:fill="FFFFFF"/>
+              </w:rPr>
+              <w:t>的笔记：</w:t>
+            </w:r>
+          </w:p>
+          <w:p>
+            <w:pPr>
+              <w:rPr>
+                <w:rFonts w:ascii="微软雅黑" w:eastAsia="微软雅黑" w:hAnsi="微软雅黑" w:cs="Times New Roman" w:hint="eastAsia"/>
+                <w:color w:val="2E2E2E"/>
+                <w:kern w:val="0"/>
+                <w:sz w:val="23"/>
+                <w:szCs w:val="23"/>
+                <w:shd w:val="clear" w:color="auto" w:fill="FFFFFF"/>
+              </w:rPr>
+            </w:pPr>
+            <w:bookmarkStart w:id="0" w:name="_GoBack"/>
+            <w:bookmarkEnd w:id="0"/>
           </w:p>
           <w:p>
             <w:pPr>

</xml_diff>